<commit_message>
Added Anscombe final doc.
</commit_message>
<xml_diff>
--- a/AntiRats2/FinalDrafts/Shackle.docx
+++ b/AntiRats2/FinalDrafts/Shackle.docx
@@ -20,25 +20,23 @@
           <w:b/>
           <w:bCs/>
         </w:rPr>
-        <w:t xml:space="preserve">The </w:t>
-      </w:r>
-      <w:proofErr w:type="spellStart"/>
+        <w:t>Shedding the</w:t>
+      </w:r>
       <w:r>
         <w:rPr>
           <w:rFonts w:ascii="Times New Roman" w:hAnsi="Times New Roman" w:cs="Times New Roman"/>
           <w:b/>
           <w:bCs/>
         </w:rPr>
-        <w:t>Kaleidic</w:t>
-      </w:r>
-      <w:proofErr w:type="spellEnd"/>
+        <w:t xml:space="preserve"> </w:t>
+      </w:r>
       <w:r>
         <w:rPr>
           <w:rFonts w:ascii="Times New Roman" w:hAnsi="Times New Roman" w:cs="Times New Roman"/>
           <w:b/>
           <w:bCs/>
         </w:rPr>
-        <w:t xml:space="preserve"> Economics of G</w:t>
+        <w:t xml:space="preserve"> Shackle</w:t>
       </w:r>
       <w:r>
         <w:rPr>
@@ -46,47 +44,7 @@
           <w:b/>
           <w:bCs/>
         </w:rPr>
-        <w:t xml:space="preserve">. </w:t>
-      </w:r>
-      <w:r>
-        <w:rPr>
-          <w:rFonts w:ascii="Times New Roman" w:hAnsi="Times New Roman" w:cs="Times New Roman"/>
-          <w:b/>
-          <w:bCs/>
-        </w:rPr>
-        <w:t>L</w:t>
-      </w:r>
-      <w:r>
-        <w:rPr>
-          <w:rFonts w:ascii="Times New Roman" w:hAnsi="Times New Roman" w:cs="Times New Roman"/>
-          <w:b/>
-          <w:bCs/>
-        </w:rPr>
-        <w:t xml:space="preserve">. </w:t>
-      </w:r>
-      <w:r>
-        <w:rPr>
-          <w:rFonts w:ascii="Times New Roman" w:hAnsi="Times New Roman" w:cs="Times New Roman"/>
-          <w:b/>
-          <w:bCs/>
-        </w:rPr>
-        <w:t>S</w:t>
-      </w:r>
-      <w:r>
-        <w:rPr>
-          <w:rFonts w:ascii="Times New Roman" w:hAnsi="Times New Roman" w:cs="Times New Roman"/>
-          <w:b/>
-          <w:bCs/>
-        </w:rPr>
-        <w:t xml:space="preserve">. </w:t>
-      </w:r>
-      <w:r>
-        <w:rPr>
-          <w:rFonts w:ascii="Times New Roman" w:hAnsi="Times New Roman" w:cs="Times New Roman"/>
-          <w:b/>
-          <w:bCs/>
-        </w:rPr>
-        <w:t xml:space="preserve"> Shackle</w:t>
+        <w:t>s of Rationalism</w:t>
       </w:r>
     </w:p>
     <w:p>
@@ -2246,20 +2204,20 @@
         <w:rPr>
           <w:rFonts w:ascii="Times New Roman" w:hAnsi="Times New Roman" w:cs="Times New Roman"/>
         </w:rPr>
-        <w:t xml:space="preserve">Shackle offers an historical explanation of how economics </w:t>
-      </w:r>
-      <w:r>
-        <w:rPr>
-          <w:rFonts w:ascii="Times New Roman" w:hAnsi="Times New Roman" w:cs="Times New Roman"/>
-        </w:rPr>
-        <w:t xml:space="preserve">came to neglect the importance of </w:t>
+        <w:t xml:space="preserve">Shackle </w:t>
       </w:r>
       <w:r>
         <w:rPr>
           <w:rFonts w:ascii="Times New Roman" w:hAnsi="Times New Roman" w:cs="Times New Roman"/>
         </w:rPr>
         <w:lastRenderedPageBreak/>
-        <w:t>time</w:t>
+        <w:t xml:space="preserve">offers an historical explanation of how economics </w:t>
+      </w:r>
+      <w:r>
+        <w:rPr>
+          <w:rFonts w:ascii="Times New Roman" w:hAnsi="Times New Roman" w:cs="Times New Roman"/>
+        </w:rPr>
+        <w:t>came to neglect the importance of time</w:t>
       </w:r>
       <w:r>
         <w:rPr>
@@ -2557,14 +2515,14 @@
         <w:rPr>
           <w:rFonts w:ascii="Times New Roman" w:hAnsi="Times New Roman" w:cs="Times New Roman"/>
         </w:rPr>
-        <w:t xml:space="preserve">) offered by the theory of perfect competition, Shackle understood the actual business world to be one of continual speculation in the face of </w:t>
+        <w:t xml:space="preserve">) offered by the theory of perfect competition, </w:t>
       </w:r>
       <w:r>
         <w:rPr>
           <w:rFonts w:ascii="Times New Roman" w:hAnsi="Times New Roman" w:cs="Times New Roman"/>
         </w:rPr>
         <w:lastRenderedPageBreak/>
-        <w:t>uncertainty</w:t>
+        <w:t>Shackle understood the actual business world to be one of continual speculation in the face of uncertainty</w:t>
       </w:r>
       <w:r>
         <w:rPr>
@@ -2939,14 +2897,14 @@
         <w:rPr>
           <w:rFonts w:ascii="Times New Roman" w:hAnsi="Times New Roman" w:cs="Times New Roman"/>
         </w:rPr>
-        <w:t xml:space="preserve"> In other words, in setting up the payoff matrix for a game, it is assumed that all possible strategies are known in advance, so that the </w:t>
+        <w:t xml:space="preserve"> In other words, in setting up the payoff matrix </w:t>
       </w:r>
       <w:r>
         <w:rPr>
           <w:rFonts w:ascii="Times New Roman" w:hAnsi="Times New Roman" w:cs="Times New Roman"/>
         </w:rPr>
         <w:lastRenderedPageBreak/>
-        <w:t>possibility of conceiving a novel strategy is eliminated by assumption. Yet it is often by the invention of such strategies that breakthroughs in a field occur.</w:t>
+        <w:t>for a game, it is assumed that all possible strategies are known in advance, so that the possibility of conceiving a novel strategy is eliminated by assumption. Yet it is often by the invention of such strategies that breakthroughs in a field occur.</w:t>
       </w:r>
     </w:p>
     <w:p>
@@ -3311,7 +3269,6 @@
           <w:sz w:val="24"/>
           <w:szCs w:val="24"/>
         </w:rPr>
-        <w:lastRenderedPageBreak/>
         <w:t>Shackle in Context</w:t>
       </w:r>
     </w:p>
@@ -4645,10 +4602,7 @@
         <w:t xml:space="preserve"> Stephen D. Parsons, “Shackle and the Project of the Enlightenment: Reason, Time and Imagination” in </w:t>
       </w:r>
       <w:r>
-        <w:t xml:space="preserve">Peter E. Earl and Stephen F. </w:t>
-      </w:r>
-      <w:r>
-        <w:t xml:space="preserve">Frowen, eds., </w:t>
+        <w:t xml:space="preserve">Peter E. Earl and Stephen F. Frowen, eds., </w:t>
       </w:r>
       <w:r>
         <w:rPr>
@@ -4723,10 +4677,7 @@
         <w:endnoteRef/>
       </w:r>
       <w:r>
-        <w:t xml:space="preserve"> Peter Earl and Bruce </w:t>
-      </w:r>
-      <w:r>
-        <w:t xml:space="preserve">Littleboy, </w:t>
+        <w:t xml:space="preserve"> Peter Earl and Bruce Littleboy, </w:t>
       </w:r>
       <w:r>
         <w:rPr>
@@ -4769,10 +4720,7 @@
         <w:t xml:space="preserve">Time, Expectations and Uncertainty in Economics: Selected Essays of G. L. S. Shackle </w:t>
       </w:r>
       <w:r>
-        <w:t>(</w:t>
-      </w:r>
-      <w:r>
-        <w:t>Aldershot: Elgar, 1990), 180.</w:t>
+        <w:t>(Aldershot: Elgar, 1990), 180.</w:t>
       </w:r>
     </w:p>
   </w:endnote>
@@ -4918,10 +4866,7 @@
         <w:t xml:space="preserve">Samuelson, </w:t>
       </w:r>
       <w:r>
-        <w:t xml:space="preserve">“A Note on the Pure Theory of Consumers’ </w:t>
-      </w:r>
-      <w:r>
-        <w:t xml:space="preserve">Behaviour,” </w:t>
+        <w:t xml:space="preserve">“A Note on the Pure Theory of Consumers’ Behaviour,” </w:t>
       </w:r>
       <w:r>
         <w:rPr>
@@ -5027,10 +4972,7 @@
         <w:t>”</w:t>
       </w:r>
       <w:r>
-        <w:t xml:space="preserve"> in Earl and </w:t>
-      </w:r>
-      <w:r>
-        <w:t>Frowen,</w:t>
+        <w:t xml:space="preserve"> in Earl and Frowen,</w:t>
       </w:r>
       <w:r>
         <w:t xml:space="preserve"> </w:t>
@@ -5497,10 +5439,7 @@
         <w:endnoteRef/>
       </w:r>
       <w:r>
-        <w:t xml:space="preserve"> Earl and </w:t>
-      </w:r>
-      <w:r>
-        <w:t xml:space="preserve">Littleboy, </w:t>
+        <w:t xml:space="preserve"> Earl and Littleboy, </w:t>
       </w:r>
       <w:r>
         <w:rPr>
@@ -5566,10 +5505,7 @@
         <w:endnoteRef/>
       </w:r>
       <w:r>
-        <w:t xml:space="preserve"> For an excellent summary of this literature, see Earl and </w:t>
-      </w:r>
-      <w:r>
-        <w:t>Littleboy, Chapter 4.</w:t>
+        <w:t xml:space="preserve"> For an excellent summary of this literature, see Earl and Littleboy, Chapter 4.</w:t>
       </w:r>
     </w:p>
   </w:endnote>
@@ -5586,10 +5522,7 @@
         <w:endnoteRef/>
       </w:r>
       <w:r>
-        <w:t xml:space="preserve"> Ludwig M. </w:t>
-      </w:r>
-      <w:r>
-        <w:t xml:space="preserve">Lachmann, “From Mises to Shackle: An Essay on Austrian Economics and the Kaleidic Society,” </w:t>
+        <w:t xml:space="preserve"> Ludwig M. Lachmann, “From Mises to Shackle: An Essay on Austrian Economics and the Kaleidic Society,” </w:t>
       </w:r>
       <w:r>
         <w:rPr>

</xml_diff>